<commit_message>
Updated Table of Contents and Script Changes
</commit_message>
<xml_diff>
--- a/Documents/Table of Contents.docx
+++ b/Documents/Table of Contents.docx
@@ -7,7 +7,7 @@
         <w:pStyle w:val="ListParagraph"/>
         <w:numPr>
           <w:ilvl w:val="0"/>
-          <w:numId w:val="1"/>
+          <w:numId w:val="2"/>
         </w:numPr>
       </w:pPr>
       <w:r>
@@ -19,7 +19,7 @@
         <w:pStyle w:val="ListParagraph"/>
         <w:numPr>
           <w:ilvl w:val="0"/>
-          <w:numId w:val="1"/>
+          <w:numId w:val="2"/>
         </w:numPr>
       </w:pPr>
       <w:r>
@@ -31,7 +31,7 @@
         <w:pStyle w:val="ListParagraph"/>
         <w:numPr>
           <w:ilvl w:val="1"/>
-          <w:numId w:val="1"/>
+          <w:numId w:val="2"/>
         </w:numPr>
       </w:pPr>
       <w:r>
@@ -43,7 +43,7 @@
         <w:pStyle w:val="ListParagraph"/>
         <w:numPr>
           <w:ilvl w:val="1"/>
-          <w:numId w:val="1"/>
+          <w:numId w:val="2"/>
         </w:numPr>
       </w:pPr>
       <w:r>
@@ -55,11 +55,16 @@
         <w:pStyle w:val="ListParagraph"/>
         <w:numPr>
           <w:ilvl w:val="1"/>
-          <w:numId w:val="1"/>
-        </w:numPr>
-      </w:pPr>
-      <w:r>
-        <w:t>Octaver Method</w:t>
+          <w:numId w:val="2"/>
+        </w:numPr>
+      </w:pPr>
+      <w:proofErr w:type="spellStart"/>
+      <w:r>
+        <w:t>Octaver</w:t>
+      </w:r>
+      <w:proofErr w:type="spellEnd"/>
+      <w:r>
+        <w:t xml:space="preserve"> Method</w:t>
       </w:r>
     </w:p>
     <w:p>
@@ -67,7 +72,7 @@
         <w:pStyle w:val="ListParagraph"/>
         <w:numPr>
           <w:ilvl w:val="1"/>
-          <w:numId w:val="1"/>
+          <w:numId w:val="2"/>
         </w:numPr>
       </w:pPr>
       <w:r>
@@ -79,7 +84,7 @@
         <w:pStyle w:val="ListParagraph"/>
         <w:numPr>
           <w:ilvl w:val="2"/>
-          <w:numId w:val="1"/>
+          <w:numId w:val="2"/>
         </w:numPr>
       </w:pPr>
       <w:r>
@@ -91,7 +96,7 @@
         <w:pStyle w:val="ListParagraph"/>
         <w:numPr>
           <w:ilvl w:val="2"/>
-          <w:numId w:val="1"/>
+          <w:numId w:val="2"/>
         </w:numPr>
       </w:pPr>
       <w:r>
@@ -103,7 +108,7 @@
         <w:pStyle w:val="ListParagraph"/>
         <w:numPr>
           <w:ilvl w:val="2"/>
-          <w:numId w:val="1"/>
+          <w:numId w:val="2"/>
         </w:numPr>
       </w:pPr>
       <w:r>
@@ -115,7 +120,7 @@
         <w:pStyle w:val="ListParagraph"/>
         <w:numPr>
           <w:ilvl w:val="1"/>
-          <w:numId w:val="1"/>
+          <w:numId w:val="2"/>
         </w:numPr>
       </w:pPr>
       <w:r>
@@ -127,7 +132,7 @@
         <w:pStyle w:val="ListParagraph"/>
         <w:numPr>
           <w:ilvl w:val="0"/>
-          <w:numId w:val="1"/>
+          <w:numId w:val="2"/>
         </w:numPr>
       </w:pPr>
       <w:r>
@@ -139,7 +144,7 @@
         <w:pStyle w:val="ListParagraph"/>
         <w:numPr>
           <w:ilvl w:val="1"/>
-          <w:numId w:val="1"/>
+          <w:numId w:val="2"/>
         </w:numPr>
       </w:pPr>
       <w:r>
@@ -151,19 +156,24 @@
         <w:pStyle w:val="ListParagraph"/>
         <w:numPr>
           <w:ilvl w:val="1"/>
-          <w:numId w:val="1"/>
-        </w:numPr>
-      </w:pPr>
-      <w:r>
-        <w:t>Data Correlation using Python</w:t>
-      </w:r>
+          <w:numId w:val="2"/>
+        </w:numPr>
+      </w:pPr>
+      <w:r>
+        <w:t xml:space="preserve">Data Correlation using </w:t>
+      </w:r>
+      <w:proofErr w:type="gramStart"/>
+      <w:r>
+        <w:t>Python</w:t>
+      </w:r>
+      <w:proofErr w:type="gramEnd"/>
     </w:p>
     <w:p>
       <w:pPr>
         <w:pStyle w:val="ListParagraph"/>
         <w:numPr>
           <w:ilvl w:val="1"/>
-          <w:numId w:val="1"/>
+          <w:numId w:val="2"/>
         </w:numPr>
       </w:pPr>
       <w:r>
@@ -175,11 +185,36 @@
         <w:pStyle w:val="ListParagraph"/>
         <w:numPr>
           <w:ilvl w:val="2"/>
-          <w:numId w:val="1"/>
-        </w:numPr>
-      </w:pPr>
-      <w:r>
-        <w:t xml:space="preserve">Synth </w:t>
+          <w:numId w:val="2"/>
+        </w:numPr>
+      </w:pPr>
+      <w:r>
+        <w:t>Synth</w:t>
+      </w:r>
+      <w:r>
+        <w:t xml:space="preserve">, </w:t>
+      </w:r>
+      <w:proofErr w:type="spellStart"/>
+      <w:r>
+        <w:t>Octaver</w:t>
+      </w:r>
+      <w:proofErr w:type="spellEnd"/>
+      <w:r>
+        <w:t xml:space="preserve">, and </w:t>
+      </w:r>
+      <w:proofErr w:type="spellStart"/>
+      <w:r>
+        <w:t>Octaver</w:t>
+      </w:r>
+      <w:proofErr w:type="spellEnd"/>
+      <w:r>
+        <w:t xml:space="preserve"> </w:t>
+      </w:r>
+      <w:r>
+        <w:t>A</w:t>
+      </w:r>
+      <w:r>
+        <w:t>ugmented</w:t>
       </w:r>
     </w:p>
     <w:p>
@@ -187,23 +222,73 @@
         <w:pStyle w:val="ListParagraph"/>
         <w:numPr>
           <w:ilvl w:val="2"/>
-          <w:numId w:val="1"/>
-        </w:numPr>
-      </w:pPr>
+          <w:numId w:val="2"/>
+        </w:numPr>
+      </w:pPr>
+      <w:r>
+        <w:t xml:space="preserve">Piezo </w:t>
+      </w:r>
+      <w:r>
+        <w:t xml:space="preserve">and </w:t>
+      </w:r>
+      <w:r>
+        <w:t>Humbucker</w:t>
+      </w:r>
+    </w:p>
+    <w:p>
+      <w:pPr>
+        <w:pStyle w:val="ListParagraph"/>
+        <w:numPr>
+          <w:ilvl w:val="1"/>
+          <w:numId w:val="2"/>
+        </w:numPr>
+      </w:pPr>
+      <w:r>
+        <w:t xml:space="preserve">Test Considerations </w:t>
+      </w:r>
+    </w:p>
+    <w:p>
+      <w:pPr>
+        <w:pStyle w:val="ListParagraph"/>
+        <w:numPr>
+          <w:ilvl w:val="0"/>
+          <w:numId w:val="2"/>
+        </w:numPr>
+      </w:pPr>
+      <w:r>
+        <w:t>Results</w:t>
+      </w:r>
+    </w:p>
+    <w:p>
+      <w:pPr>
+        <w:pStyle w:val="ListParagraph"/>
+        <w:numPr>
+          <w:ilvl w:val="1"/>
+          <w:numId w:val="2"/>
+        </w:numPr>
+      </w:pPr>
+      <w:r>
+        <w:t xml:space="preserve">Results using Python Data Correlation on Synth and </w:t>
+      </w:r>
+      <w:proofErr w:type="spellStart"/>
       <w:r>
         <w:t>Octaver</w:t>
       </w:r>
+      <w:proofErr w:type="spellEnd"/>
+      <w:r>
+        <w:t xml:space="preserve"> </w:t>
+      </w:r>
     </w:p>
     <w:p>
       <w:pPr>
         <w:pStyle w:val="ListParagraph"/>
         <w:numPr>
           <w:ilvl w:val="2"/>
-          <w:numId w:val="1"/>
-        </w:numPr>
-      </w:pPr>
-      <w:r>
-        <w:t xml:space="preserve">Piezo </w:t>
+          <w:numId w:val="2"/>
+        </w:numPr>
+      </w:pPr>
+      <w:r>
+        <w:t>Setting Time</w:t>
       </w:r>
     </w:p>
     <w:p>
@@ -211,11 +296,47 @@
         <w:pStyle w:val="ListParagraph"/>
         <w:numPr>
           <w:ilvl w:val="2"/>
-          <w:numId w:val="1"/>
-        </w:numPr>
-      </w:pPr>
-      <w:r>
-        <w:t>Humbucker</w:t>
+          <w:numId w:val="2"/>
+        </w:numPr>
+      </w:pPr>
+      <w:r>
+        <w:t xml:space="preserve">Accuracy </w:t>
+      </w:r>
+    </w:p>
+    <w:p>
+      <w:pPr>
+        <w:pStyle w:val="ListParagraph"/>
+        <w:numPr>
+          <w:ilvl w:val="2"/>
+          <w:numId w:val="2"/>
+        </w:numPr>
+      </w:pPr>
+      <w:r>
+        <w:t>Stability</w:t>
+      </w:r>
+    </w:p>
+    <w:p>
+      <w:pPr>
+        <w:pStyle w:val="ListParagraph"/>
+        <w:numPr>
+          <w:ilvl w:val="2"/>
+          <w:numId w:val="2"/>
+        </w:numPr>
+      </w:pPr>
+      <w:r>
+        <w:t xml:space="preserve">Pickup Effects </w:t>
+      </w:r>
+    </w:p>
+    <w:p>
+      <w:pPr>
+        <w:pStyle w:val="ListParagraph"/>
+        <w:numPr>
+          <w:ilvl w:val="2"/>
+          <w:numId w:val="2"/>
+        </w:numPr>
+      </w:pPr>
+      <w:r>
+        <w:t>Exceptional Cases</w:t>
       </w:r>
     </w:p>
     <w:p>
@@ -223,11 +344,11 @@
         <w:pStyle w:val="ListParagraph"/>
         <w:numPr>
           <w:ilvl w:val="1"/>
-          <w:numId w:val="1"/>
-        </w:numPr>
-      </w:pPr>
-      <w:r>
-        <w:t xml:space="preserve">Test Considerations </w:t>
+          <w:numId w:val="2"/>
+        </w:numPr>
+      </w:pPr>
+      <w:r>
+        <w:t>Harmonic Data Analysis and Pickup Effects on Tracking</w:t>
       </w:r>
     </w:p>
     <w:p>
@@ -235,7 +356,31 @@
         <w:pStyle w:val="ListParagraph"/>
         <w:numPr>
           <w:ilvl w:val="0"/>
-          <w:numId w:val="1"/>
+          <w:numId w:val="2"/>
+        </w:numPr>
+      </w:pPr>
+      <w:r>
+        <w:t>Discussions</w:t>
+      </w:r>
+    </w:p>
+    <w:p>
+      <w:pPr>
+        <w:pStyle w:val="ListParagraph"/>
+        <w:numPr>
+          <w:ilvl w:val="1"/>
+          <w:numId w:val="2"/>
+        </w:numPr>
+      </w:pPr>
+      <w:r>
+        <w:t xml:space="preserve">Methods for Improving Tracking </w:t>
+      </w:r>
+    </w:p>
+    <w:p>
+      <w:pPr>
+        <w:pStyle w:val="ListParagraph"/>
+        <w:numPr>
+          <w:ilvl w:val="1"/>
+          <w:numId w:val="2"/>
         </w:numPr>
       </w:pPr>
       <w:r>
@@ -246,147 +391,12 @@
       <w:pPr>
         <w:pStyle w:val="ListParagraph"/>
         <w:numPr>
-          <w:ilvl w:val="1"/>
-          <w:numId w:val="1"/>
-        </w:numPr>
-      </w:pPr>
-      <w:r>
-        <w:t>Results using Python</w:t>
-      </w:r>
-      <w:r>
-        <w:t xml:space="preserve"> Data Correlation on Synth and Octaver</w:t>
-      </w:r>
-      <w:r>
-        <w:t xml:space="preserve"> </w:t>
-      </w:r>
-    </w:p>
-    <w:p>
-      <w:pPr>
-        <w:pStyle w:val="ListParagraph"/>
-        <w:numPr>
-          <w:ilvl w:val="2"/>
-          <w:numId w:val="1"/>
-        </w:numPr>
-      </w:pPr>
-      <w:r>
-        <w:t>Setting Time</w:t>
-      </w:r>
-    </w:p>
-    <w:p>
-      <w:pPr>
-        <w:pStyle w:val="ListParagraph"/>
-        <w:numPr>
-          <w:ilvl w:val="2"/>
-          <w:numId w:val="1"/>
-        </w:numPr>
-      </w:pPr>
-      <w:r>
-        <w:t xml:space="preserve">Accuracy </w:t>
-      </w:r>
-    </w:p>
-    <w:p>
-      <w:pPr>
-        <w:pStyle w:val="ListParagraph"/>
-        <w:numPr>
-          <w:ilvl w:val="2"/>
-          <w:numId w:val="1"/>
-        </w:numPr>
-      </w:pPr>
-      <w:r>
-        <w:t>Stability</w:t>
-      </w:r>
-    </w:p>
-    <w:p>
-      <w:pPr>
-        <w:pStyle w:val="ListParagraph"/>
-        <w:numPr>
-          <w:ilvl w:val="2"/>
-          <w:numId w:val="1"/>
-        </w:numPr>
-      </w:pPr>
-      <w:r>
-        <w:t xml:space="preserve">Pickup Effects </w:t>
-      </w:r>
-    </w:p>
-    <w:p>
-      <w:pPr>
-        <w:pStyle w:val="ListParagraph"/>
-        <w:numPr>
-          <w:ilvl w:val="2"/>
-          <w:numId w:val="1"/>
-        </w:numPr>
-      </w:pPr>
-      <w:r>
-        <w:t>Exceptional Cases</w:t>
-      </w:r>
-    </w:p>
-    <w:p>
-      <w:pPr>
-        <w:pStyle w:val="ListParagraph"/>
-        <w:numPr>
-          <w:ilvl w:val="1"/>
-          <w:numId w:val="1"/>
-        </w:numPr>
-      </w:pPr>
-      <w:r>
-        <w:t xml:space="preserve">Harmonic Data Analysis and </w:t>
-      </w:r>
-      <w:r>
-        <w:t xml:space="preserve">Pickup </w:t>
-      </w:r>
-      <w:r>
-        <w:t>Effects on Tracking</w:t>
-      </w:r>
-    </w:p>
-    <w:p>
-      <w:pPr>
-        <w:pStyle w:val="ListParagraph"/>
-        <w:numPr>
           <w:ilvl w:val="0"/>
-          <w:numId w:val="1"/>
-        </w:numPr>
-      </w:pPr>
-      <w:r>
-        <w:t>Discussions</w:t>
-      </w:r>
-    </w:p>
-    <w:p>
-      <w:pPr>
-        <w:pStyle w:val="ListParagraph"/>
-        <w:numPr>
-          <w:ilvl w:val="1"/>
-          <w:numId w:val="1"/>
-        </w:numPr>
-      </w:pPr>
-      <w:r>
-        <w:t>Methods</w:t>
-      </w:r>
-      <w:r>
-        <w:t xml:space="preserve"> for Improving Tracking </w:t>
-      </w:r>
-    </w:p>
-    <w:p>
-      <w:pPr>
-        <w:pStyle w:val="ListParagraph"/>
-        <w:numPr>
-          <w:ilvl w:val="1"/>
-          <w:numId w:val="1"/>
-        </w:numPr>
-      </w:pPr>
-      <w:r>
-        <w:t>Methods for Improving Performance (Unsure if this needs to be covered)</w:t>
-      </w:r>
-    </w:p>
-    <w:p>
-      <w:pPr>
-        <w:pStyle w:val="ListParagraph"/>
-        <w:numPr>
-          <w:ilvl w:val="1"/>
-          <w:numId w:val="1"/>
-        </w:numPr>
-      </w:pPr>
-      <w:r>
-        <w:t>Results</w:t>
+          <w:numId w:val="2"/>
+        </w:numPr>
+      </w:pPr>
+      <w:r>
+        <w:t>Conclusions</w:t>
       </w:r>
     </w:p>
     <w:p>
@@ -394,25 +404,14 @@
         <w:pStyle w:val="ListParagraph"/>
         <w:numPr>
           <w:ilvl w:val="0"/>
-          <w:numId w:val="1"/>
-        </w:numPr>
-      </w:pPr>
-      <w:r>
-        <w:t>Conclusions</w:t>
-      </w:r>
-    </w:p>
-    <w:p>
-      <w:pPr>
-        <w:pStyle w:val="ListParagraph"/>
-        <w:numPr>
-          <w:ilvl w:val="0"/>
-          <w:numId w:val="1"/>
+          <w:numId w:val="2"/>
         </w:numPr>
       </w:pPr>
       <w:r>
         <w:t xml:space="preserve">References </w:t>
       </w:r>
     </w:p>
+    <w:p/>
     <w:p/>
     <w:sectPr>
       <w:pgSz w:w="11906" w:h="16838"/>
@@ -523,6 +522,32 @@
   </w:abstractNum>
   <w:num w:numId="1" w16cid:durableId="1620722944">
     <w:abstractNumId w:val="0"/>
+  </w:num>
+  <w:num w:numId="2" w16cid:durableId="1467047494">
+    <w:abstractNumId w:val="0"/>
+    <w:lvlOverride w:ilvl="0">
+      <w:startOverride w:val="1"/>
+    </w:lvlOverride>
+    <w:lvlOverride w:ilvl="1"/>
+    <w:lvlOverride w:ilvl="2"/>
+    <w:lvlOverride w:ilvl="3">
+      <w:startOverride w:val="1"/>
+    </w:lvlOverride>
+    <w:lvlOverride w:ilvl="4">
+      <w:startOverride w:val="1"/>
+    </w:lvlOverride>
+    <w:lvlOverride w:ilvl="5">
+      <w:startOverride w:val="1"/>
+    </w:lvlOverride>
+    <w:lvlOverride w:ilvl="6">
+      <w:startOverride w:val="1"/>
+    </w:lvlOverride>
+    <w:lvlOverride w:ilvl="7">
+      <w:startOverride w:val="1"/>
+    </w:lvlOverride>
+    <w:lvlOverride w:ilvl="8">
+      <w:startOverride w:val="1"/>
+    </w:lvlOverride>
   </w:num>
 </w:numbering>
 </file>
@@ -923,6 +948,7 @@
   <w:style w:type="paragraph" w:default="1" w:styleId="Normal">
     <w:name w:val="Normal"/>
     <w:qFormat/>
+    <w:rsid w:val="003F798B"/>
     <w:rPr>
       <w:lang w:val="en-US"/>
     </w:rPr>

</xml_diff>

<commit_message>
Scripts and v1 of Table of Conents
</commit_message>
<xml_diff>
--- a/Documents/Table of Contents.docx
+++ b/Documents/Table of Contents.docx
@@ -35,7 +35,79 @@
         </w:numPr>
       </w:pPr>
       <w:r>
-        <w:t xml:space="preserve">DSP </w:t>
+        <w:t xml:space="preserve">Op Amps </w:t>
+      </w:r>
+    </w:p>
+    <w:p>
+      <w:pPr>
+        <w:pStyle w:val="ListParagraph"/>
+        <w:numPr>
+          <w:ilvl w:val="2"/>
+          <w:numId w:val="2"/>
+        </w:numPr>
+      </w:pPr>
+      <w:r>
+        <w:t xml:space="preserve">Amplifiers </w:t>
+      </w:r>
+    </w:p>
+    <w:p>
+      <w:pPr>
+        <w:pStyle w:val="ListParagraph"/>
+        <w:numPr>
+          <w:ilvl w:val="3"/>
+          <w:numId w:val="2"/>
+        </w:numPr>
+      </w:pPr>
+      <w:r>
+        <w:t>Inverting</w:t>
+      </w:r>
+    </w:p>
+    <w:p>
+      <w:pPr>
+        <w:pStyle w:val="ListParagraph"/>
+        <w:numPr>
+          <w:ilvl w:val="3"/>
+          <w:numId w:val="2"/>
+        </w:numPr>
+      </w:pPr>
+      <w:r>
+        <w:t>Non-Inverting</w:t>
+      </w:r>
+    </w:p>
+    <w:p>
+      <w:pPr>
+        <w:pStyle w:val="ListParagraph"/>
+        <w:numPr>
+          <w:ilvl w:val="2"/>
+          <w:numId w:val="2"/>
+        </w:numPr>
+      </w:pPr>
+      <w:r>
+        <w:t>Comparators</w:t>
+      </w:r>
+    </w:p>
+    <w:p>
+      <w:pPr>
+        <w:pStyle w:val="ListParagraph"/>
+        <w:numPr>
+          <w:ilvl w:val="2"/>
+          <w:numId w:val="2"/>
+        </w:numPr>
+      </w:pPr>
+      <w:r>
+        <w:t>Differential Amplifiers</w:t>
+      </w:r>
+    </w:p>
+    <w:p>
+      <w:pPr>
+        <w:pStyle w:val="ListParagraph"/>
+        <w:numPr>
+          <w:ilvl w:val="2"/>
+          <w:numId w:val="2"/>
+        </w:numPr>
+      </w:pPr>
+      <w:r>
+        <w:t xml:space="preserve">Envelope Detectors </w:t>
       </w:r>
     </w:p>
     <w:p>
@@ -47,6 +119,18 @@
         </w:numPr>
       </w:pPr>
       <w:r>
+        <w:t>DSP</w:t>
+      </w:r>
+    </w:p>
+    <w:p>
+      <w:pPr>
+        <w:pStyle w:val="ListParagraph"/>
+        <w:numPr>
+          <w:ilvl w:val="1"/>
+          <w:numId w:val="2"/>
+        </w:numPr>
+      </w:pPr>
+      <w:r>
         <w:t>YIN Method</w:t>
       </w:r>
     </w:p>
@@ -54,17 +138,83 @@
       <w:pPr>
         <w:pStyle w:val="ListParagraph"/>
         <w:numPr>
+          <w:ilvl w:val="2"/>
+          <w:numId w:val="2"/>
+        </w:numPr>
+      </w:pPr>
+      <w:r>
+        <w:t>Autocorrelation Function</w:t>
+      </w:r>
+    </w:p>
+    <w:p>
+      <w:pPr>
+        <w:pStyle w:val="ListParagraph"/>
+        <w:numPr>
+          <w:ilvl w:val="2"/>
+          <w:numId w:val="2"/>
+        </w:numPr>
+      </w:pPr>
+      <w:r>
+        <w:t>Difference Function</w:t>
+      </w:r>
+    </w:p>
+    <w:p>
+      <w:pPr>
+        <w:pStyle w:val="ListParagraph"/>
+        <w:numPr>
+          <w:ilvl w:val="2"/>
+          <w:numId w:val="2"/>
+        </w:numPr>
+      </w:pPr>
+      <w:r>
+        <w:t>Cumulative Mean Difference Function</w:t>
+      </w:r>
+    </w:p>
+    <w:p>
+      <w:pPr>
+        <w:pStyle w:val="ListParagraph"/>
+        <w:numPr>
           <w:ilvl w:val="1"/>
           <w:numId w:val="2"/>
         </w:numPr>
       </w:pPr>
+      <w:r>
+        <w:t xml:space="preserve">Analog </w:t>
+      </w:r>
       <w:proofErr w:type="spellStart"/>
       <w:r>
         <w:t>Octaver</w:t>
       </w:r>
       <w:proofErr w:type="spellEnd"/>
       <w:r>
-        <w:t xml:space="preserve"> Method</w:t>
+        <w:t xml:space="preserve"> </w:t>
+      </w:r>
+    </w:p>
+    <w:p>
+      <w:pPr>
+        <w:pStyle w:val="ListParagraph"/>
+        <w:numPr>
+          <w:ilvl w:val="2"/>
+          <w:numId w:val="2"/>
+        </w:numPr>
+      </w:pPr>
+      <w:r>
+        <w:t xml:space="preserve">Circuit </w:t>
+      </w:r>
+    </w:p>
+    <w:p>
+      <w:pPr>
+        <w:pStyle w:val="ListParagraph"/>
+        <w:numPr>
+          <w:ilvl w:val="2"/>
+          <w:numId w:val="2"/>
+        </w:numPr>
+      </w:pPr>
+      <w:r>
+        <w:t xml:space="preserve">Digital </w:t>
+      </w:r>
+      <w:r>
+        <w:t>Recreation</w:t>
       </w:r>
     </w:p>
     <w:p>
@@ -119,12 +269,160 @@
       <w:pPr>
         <w:pStyle w:val="ListParagraph"/>
         <w:numPr>
+          <w:ilvl w:val="0"/>
+          <w:numId w:val="2"/>
+        </w:numPr>
+      </w:pPr>
+      <w:r>
+        <w:t>Methods</w:t>
+      </w:r>
+    </w:p>
+    <w:p>
+      <w:pPr>
+        <w:pStyle w:val="ListParagraph"/>
+        <w:numPr>
           <w:ilvl w:val="1"/>
           <w:numId w:val="2"/>
         </w:numPr>
       </w:pPr>
       <w:r>
-        <w:t xml:space="preserve">Op Amps </w:t>
+        <w:t>Debug</w:t>
+      </w:r>
+      <w:r>
+        <w:t>ging</w:t>
+      </w:r>
+      <w:r>
+        <w:t xml:space="preserve"> PCB</w:t>
+      </w:r>
+      <w:r>
+        <w:t xml:space="preserve"> for a Bass Guitar</w:t>
+      </w:r>
+    </w:p>
+    <w:p>
+      <w:pPr>
+        <w:pStyle w:val="ListParagraph"/>
+        <w:numPr>
+          <w:ilvl w:val="1"/>
+          <w:numId w:val="2"/>
+        </w:numPr>
+      </w:pPr>
+      <w:r>
+        <w:t>Data Correlation using Python</w:t>
+      </w:r>
+      <w:r>
+        <w:t xml:space="preserve"> Scripts</w:t>
+      </w:r>
+    </w:p>
+    <w:p>
+      <w:pPr>
+        <w:pStyle w:val="ListParagraph"/>
+        <w:numPr>
+          <w:ilvl w:val="2"/>
+          <w:numId w:val="2"/>
+        </w:numPr>
+      </w:pPr>
+      <w:r>
+        <w:t>Data Flow</w:t>
+      </w:r>
+    </w:p>
+    <w:p>
+      <w:pPr>
+        <w:pStyle w:val="ListParagraph"/>
+        <w:numPr>
+          <w:ilvl w:val="2"/>
+          <w:numId w:val="2"/>
+        </w:numPr>
+      </w:pPr>
+      <w:r>
+        <w:t>Data Points</w:t>
+      </w:r>
+    </w:p>
+    <w:p>
+      <w:pPr>
+        <w:pStyle w:val="ListParagraph"/>
+        <w:numPr>
+          <w:ilvl w:val="2"/>
+          <w:numId w:val="2"/>
+        </w:numPr>
+      </w:pPr>
+      <w:r>
+        <w:t xml:space="preserve">Methods </w:t>
+      </w:r>
+    </w:p>
+    <w:p>
+      <w:pPr>
+        <w:pStyle w:val="ListParagraph"/>
+        <w:numPr>
+          <w:ilvl w:val="1"/>
+          <w:numId w:val="2"/>
+        </w:numPr>
+      </w:pPr>
+      <w:r>
+        <w:t xml:space="preserve">Test Data and Test Methods </w:t>
+      </w:r>
+    </w:p>
+    <w:p>
+      <w:pPr>
+        <w:pStyle w:val="ListParagraph"/>
+        <w:numPr>
+          <w:ilvl w:val="2"/>
+          <w:numId w:val="2"/>
+        </w:numPr>
+      </w:pPr>
+      <w:r>
+        <w:t>Bass Synthesizer</w:t>
+      </w:r>
+      <w:r>
+        <w:t xml:space="preserve">, </w:t>
+      </w:r>
+      <w:proofErr w:type="spellStart"/>
+      <w:r>
+        <w:t>Octaver</w:t>
+      </w:r>
+      <w:proofErr w:type="spellEnd"/>
+      <w:r>
+        <w:t xml:space="preserve">, and </w:t>
+      </w:r>
+      <w:proofErr w:type="spellStart"/>
+      <w:r>
+        <w:t>Octaver</w:t>
+      </w:r>
+      <w:proofErr w:type="spellEnd"/>
+      <w:r>
+        <w:t xml:space="preserve"> Augmented</w:t>
+      </w:r>
+    </w:p>
+    <w:p>
+      <w:pPr>
+        <w:pStyle w:val="ListParagraph"/>
+        <w:numPr>
+          <w:ilvl w:val="2"/>
+          <w:numId w:val="2"/>
+        </w:numPr>
+      </w:pPr>
+      <w:r>
+        <w:t xml:space="preserve">Piezo </w:t>
+      </w:r>
+      <w:r>
+        <w:t xml:space="preserve">and </w:t>
+      </w:r>
+      <w:r>
+        <w:t>Humbucker</w:t>
+      </w:r>
+      <w:r>
+        <w:t>/Split coil Pickups</w:t>
+      </w:r>
+    </w:p>
+    <w:p>
+      <w:pPr>
+        <w:pStyle w:val="ListParagraph"/>
+        <w:numPr>
+          <w:ilvl w:val="1"/>
+          <w:numId w:val="2"/>
+        </w:numPr>
+      </w:pPr>
+      <w:r>
+        <w:t xml:space="preserve">Test Considerations </w:t>
       </w:r>
     </w:p>
     <w:p>
@@ -136,7 +434,7 @@
         </w:numPr>
       </w:pPr>
       <w:r>
-        <w:t>Methods</w:t>
+        <w:t>Results</w:t>
       </w:r>
     </w:p>
     <w:p>
@@ -148,7 +446,81 @@
         </w:numPr>
       </w:pPr>
       <w:r>
-        <w:t>Bass Debug PCB</w:t>
+        <w:t xml:space="preserve">Results using Python Data Correlation on Synth and </w:t>
+      </w:r>
+      <w:proofErr w:type="spellStart"/>
+      <w:r>
+        <w:t>Octaver</w:t>
+      </w:r>
+      <w:proofErr w:type="spellEnd"/>
+      <w:r>
+        <w:t xml:space="preserve"> </w:t>
+      </w:r>
+    </w:p>
+    <w:p>
+      <w:pPr>
+        <w:pStyle w:val="ListParagraph"/>
+        <w:numPr>
+          <w:ilvl w:val="2"/>
+          <w:numId w:val="2"/>
+        </w:numPr>
+      </w:pPr>
+      <w:r>
+        <w:t>Sett</w:t>
+      </w:r>
+      <w:r>
+        <w:t>l</w:t>
+      </w:r>
+      <w:r>
+        <w:t>ing Time</w:t>
+      </w:r>
+    </w:p>
+    <w:p>
+      <w:pPr>
+        <w:pStyle w:val="ListParagraph"/>
+        <w:numPr>
+          <w:ilvl w:val="2"/>
+          <w:numId w:val="2"/>
+        </w:numPr>
+      </w:pPr>
+      <w:r>
+        <w:t xml:space="preserve">Accuracy </w:t>
+      </w:r>
+    </w:p>
+    <w:p>
+      <w:pPr>
+        <w:pStyle w:val="ListParagraph"/>
+        <w:numPr>
+          <w:ilvl w:val="2"/>
+          <w:numId w:val="2"/>
+        </w:numPr>
+      </w:pPr>
+      <w:r>
+        <w:t>Stability</w:t>
+      </w:r>
+    </w:p>
+    <w:p>
+      <w:pPr>
+        <w:pStyle w:val="ListParagraph"/>
+        <w:numPr>
+          <w:ilvl w:val="2"/>
+          <w:numId w:val="2"/>
+        </w:numPr>
+      </w:pPr>
+      <w:r>
+        <w:t xml:space="preserve">Pickup Effects </w:t>
+      </w:r>
+    </w:p>
+    <w:p>
+      <w:pPr>
+        <w:pStyle w:val="ListParagraph"/>
+        <w:numPr>
+          <w:ilvl w:val="2"/>
+          <w:numId w:val="2"/>
+        </w:numPr>
+      </w:pPr>
+      <w:r>
+        <w:t>Exception Cases</w:t>
       </w:r>
     </w:p>
     <w:p>
@@ -160,13 +532,11 @@
         </w:numPr>
       </w:pPr>
       <w:r>
-        <w:t xml:space="preserve">Data Correlation using </w:t>
-      </w:r>
-      <w:proofErr w:type="gramStart"/>
-      <w:r>
-        <w:t>Python</w:t>
-      </w:r>
-      <w:proofErr w:type="gramEnd"/>
+        <w:t>Pickup Effects on Tracking</w:t>
+      </w:r>
+      <w:r>
+        <w:t xml:space="preserve"> and Frequency </w:t>
+      </w:r>
     </w:p>
     <w:p>
       <w:pPr>
@@ -177,62 +547,19 @@
         </w:numPr>
       </w:pPr>
       <w:r>
-        <w:t xml:space="preserve">Test Data and Test Methods </w:t>
-      </w:r>
-    </w:p>
-    <w:p>
-      <w:pPr>
-        <w:pStyle w:val="ListParagraph"/>
-        <w:numPr>
-          <w:ilvl w:val="2"/>
-          <w:numId w:val="2"/>
-        </w:numPr>
-      </w:pPr>
-      <w:r>
-        <w:t>Synth</w:t>
-      </w:r>
-      <w:r>
-        <w:t xml:space="preserve">, </w:t>
-      </w:r>
-      <w:proofErr w:type="spellStart"/>
-      <w:r>
-        <w:t>Octaver</w:t>
-      </w:r>
-      <w:proofErr w:type="spellEnd"/>
-      <w:r>
-        <w:t xml:space="preserve">, and </w:t>
-      </w:r>
-      <w:proofErr w:type="spellStart"/>
-      <w:r>
-        <w:t>Octaver</w:t>
-      </w:r>
-      <w:proofErr w:type="spellEnd"/>
-      <w:r>
-        <w:t xml:space="preserve"> </w:t>
-      </w:r>
-      <w:r>
-        <w:t>A</w:t>
-      </w:r>
-      <w:r>
-        <w:t>ugmented</w:t>
-      </w:r>
-    </w:p>
-    <w:p>
-      <w:pPr>
-        <w:pStyle w:val="ListParagraph"/>
-        <w:numPr>
-          <w:ilvl w:val="2"/>
-          <w:numId w:val="2"/>
-        </w:numPr>
-      </w:pPr>
-      <w:r>
-        <w:t xml:space="preserve">Piezo </w:t>
-      </w:r>
-      <w:r>
-        <w:t xml:space="preserve">and </w:t>
-      </w:r>
-      <w:r>
-        <w:t>Humbucker</w:t>
+        <w:t xml:space="preserve">Other Effects </w:t>
+      </w:r>
+    </w:p>
+    <w:p>
+      <w:pPr>
+        <w:pStyle w:val="ListParagraph"/>
+        <w:numPr>
+          <w:ilvl w:val="0"/>
+          <w:numId w:val="2"/>
+        </w:numPr>
+      </w:pPr>
+      <w:r>
+        <w:t>Discussion</w:t>
       </w:r>
     </w:p>
     <w:p>
@@ -244,7 +571,19 @@
         </w:numPr>
       </w:pPr>
       <w:r>
-        <w:t xml:space="preserve">Test Considerations </w:t>
+        <w:t xml:space="preserve">Methods for Improving Tracking </w:t>
+      </w:r>
+    </w:p>
+    <w:p>
+      <w:pPr>
+        <w:pStyle w:val="ListParagraph"/>
+        <w:numPr>
+          <w:ilvl w:val="1"/>
+          <w:numId w:val="2"/>
+        </w:numPr>
+      </w:pPr>
+      <w:r>
+        <w:t>Results</w:t>
       </w:r>
     </w:p>
     <w:p>
@@ -256,99 +595,7 @@
         </w:numPr>
       </w:pPr>
       <w:r>
-        <w:t>Results</w:t>
-      </w:r>
-    </w:p>
-    <w:p>
-      <w:pPr>
-        <w:pStyle w:val="ListParagraph"/>
-        <w:numPr>
-          <w:ilvl w:val="1"/>
-          <w:numId w:val="2"/>
-        </w:numPr>
-      </w:pPr>
-      <w:r>
-        <w:t xml:space="preserve">Results using Python Data Correlation on Synth and </w:t>
-      </w:r>
-      <w:proofErr w:type="spellStart"/>
-      <w:r>
-        <w:t>Octaver</w:t>
-      </w:r>
-      <w:proofErr w:type="spellEnd"/>
-      <w:r>
-        <w:t xml:space="preserve"> </w:t>
-      </w:r>
-    </w:p>
-    <w:p>
-      <w:pPr>
-        <w:pStyle w:val="ListParagraph"/>
-        <w:numPr>
-          <w:ilvl w:val="2"/>
-          <w:numId w:val="2"/>
-        </w:numPr>
-      </w:pPr>
-      <w:r>
-        <w:t>Setting Time</w:t>
-      </w:r>
-    </w:p>
-    <w:p>
-      <w:pPr>
-        <w:pStyle w:val="ListParagraph"/>
-        <w:numPr>
-          <w:ilvl w:val="2"/>
-          <w:numId w:val="2"/>
-        </w:numPr>
-      </w:pPr>
-      <w:r>
-        <w:t xml:space="preserve">Accuracy </w:t>
-      </w:r>
-    </w:p>
-    <w:p>
-      <w:pPr>
-        <w:pStyle w:val="ListParagraph"/>
-        <w:numPr>
-          <w:ilvl w:val="2"/>
-          <w:numId w:val="2"/>
-        </w:numPr>
-      </w:pPr>
-      <w:r>
-        <w:t>Stability</w:t>
-      </w:r>
-    </w:p>
-    <w:p>
-      <w:pPr>
-        <w:pStyle w:val="ListParagraph"/>
-        <w:numPr>
-          <w:ilvl w:val="2"/>
-          <w:numId w:val="2"/>
-        </w:numPr>
-      </w:pPr>
-      <w:r>
-        <w:t xml:space="preserve">Pickup Effects </w:t>
-      </w:r>
-    </w:p>
-    <w:p>
-      <w:pPr>
-        <w:pStyle w:val="ListParagraph"/>
-        <w:numPr>
-          <w:ilvl w:val="2"/>
-          <w:numId w:val="2"/>
-        </w:numPr>
-      </w:pPr>
-      <w:r>
-        <w:t>Exceptional Cases</w:t>
-      </w:r>
-    </w:p>
-    <w:p>
-      <w:pPr>
-        <w:pStyle w:val="ListParagraph"/>
-        <w:numPr>
-          <w:ilvl w:val="1"/>
-          <w:numId w:val="2"/>
-        </w:numPr>
-      </w:pPr>
-      <w:r>
-        <w:t>Harmonic Data Analysis and Pickup Effects on Tracking</w:t>
+        <w:t>Conclusion</w:t>
       </w:r>
     </w:p>
     <w:p>
@@ -360,58 +607,9 @@
         </w:numPr>
       </w:pPr>
       <w:r>
-        <w:t>Discussions</w:t>
-      </w:r>
-    </w:p>
-    <w:p>
-      <w:pPr>
-        <w:pStyle w:val="ListParagraph"/>
-        <w:numPr>
-          <w:ilvl w:val="1"/>
-          <w:numId w:val="2"/>
-        </w:numPr>
-      </w:pPr>
-      <w:r>
-        <w:t xml:space="preserve">Methods for Improving Tracking </w:t>
-      </w:r>
-    </w:p>
-    <w:p>
-      <w:pPr>
-        <w:pStyle w:val="ListParagraph"/>
-        <w:numPr>
-          <w:ilvl w:val="1"/>
-          <w:numId w:val="2"/>
-        </w:numPr>
-      </w:pPr>
-      <w:r>
-        <w:t>Results</w:t>
-      </w:r>
-    </w:p>
-    <w:p>
-      <w:pPr>
-        <w:pStyle w:val="ListParagraph"/>
-        <w:numPr>
-          <w:ilvl w:val="0"/>
-          <w:numId w:val="2"/>
-        </w:numPr>
-      </w:pPr>
-      <w:r>
-        <w:t>Conclusions</w:t>
-      </w:r>
-    </w:p>
-    <w:p>
-      <w:pPr>
-        <w:pStyle w:val="ListParagraph"/>
-        <w:numPr>
-          <w:ilvl w:val="0"/>
-          <w:numId w:val="2"/>
-        </w:numPr>
-      </w:pPr>
-      <w:r>
         <w:t xml:space="preserve">References </w:t>
       </w:r>
     </w:p>
-    <w:p/>
     <w:p/>
     <w:sectPr>
       <w:pgSz w:w="11906" w:h="16838"/>
@@ -465,7 +663,7 @@
         <w:rFonts w:ascii="Symbol" w:hAnsi="Symbol" w:hint="default"/>
       </w:rPr>
     </w:lvl>
-    <w:lvl w:ilvl="3" w:tplc="0809000F" w:tentative="1">
+    <w:lvl w:ilvl="3" w:tplc="0809000F">
       <w:start w:val="1"/>
       <w:numFmt w:val="decimal"/>
       <w:lvlText w:val="%4."/>

</xml_diff>